<commit_message>
teste 3 - 0311 - 10:20
teste 3 - 0311 - 10:20
</commit_message>
<xml_diff>
--- a/Termodeadesaoaocartao-Juntos.docx
+++ b/Termodeadesaoaocartao-Juntos.docx
@@ -5368,7 +5368,23 @@
                 <w:sz w:val="15"/>
                 <w:szCs w:val="15"/>
               </w:rPr>
-              <w:t>{{uf_rg}}</w:t>
+              <w:t>{{</w:t>
+            </w:r>
+            <w:r>
+              <w:rPr>
+                <w:rFonts w:asciiTheme="minorHAnsi" w:hAnsiTheme="minorHAnsi" w:cstheme="minorHAnsi"/>
+                <w:sz w:val="15"/>
+                <w:szCs w:val="15"/>
+              </w:rPr>
+              <w:t>ufRG</w:t>
+            </w:r>
+            <w:r>
+              <w:rPr>
+                <w:rFonts w:asciiTheme="minorHAnsi" w:hAnsiTheme="minorHAnsi" w:cstheme="minorHAnsi"/>
+                <w:sz w:val="15"/>
+                <w:szCs w:val="15"/>
+              </w:rPr>
+              <w:t>}}</w:t>
             </w:r>
           </w:p>
         </w:tc>
@@ -5934,22 +5950,6 @@
                 <w:sz w:val="15"/>
               </w:rPr>
               <w:t>Cônjuge:</w:t>
-            </w:r>
-            <w:r>
-              <w:rPr>
-                <w:rFonts w:asciiTheme="minorHAnsi" w:hAnsiTheme="minorHAnsi" w:cstheme="minorHAnsi"/>
-                <w:sz w:val="18"/>
-                <w:szCs w:val="18"/>
-              </w:rPr>
-              <w:t xml:space="preserve"> </w:t>
-            </w:r>
-            <w:r>
-              <w:rPr>
-                <w:rFonts w:asciiTheme="minorHAnsi" w:hAnsiTheme="minorHAnsi" w:cstheme="minorHAnsi"/>
-                <w:sz w:val="15"/>
-                <w:szCs w:val="15"/>
-              </w:rPr>
-              <w:t>{{nome_conjuge}}</w:t>
             </w:r>
           </w:p>
         </w:tc>
@@ -11113,1367 +11113,6 @@
           <w:w w:val="90"/>
           <w:sz w:val="52"/>
           <w:szCs w:val="52"/>
-        </w:rPr>
-      </w:pPr>
-      <w:r>
-        <w:rPr>
-          <w:w w:val="90"/>
-          <w:sz w:val="52"/>
-          <w:szCs w:val="52"/>
-        </w:rPr>
-        <w:br w:type="page"/>
-      </w:r>
-    </w:p>
-    <w:p>
-      <w:pPr>
-        <w:jc w:val="center"/>
-        <w:rPr>
-          <w:w w:val="90"/>
-          <w:sz w:val="52"/>
-          <w:szCs w:val="52"/>
-        </w:rPr>
-      </w:pPr>
-      <w:r>
-        <w:rPr>
-          <w:w w:val="90"/>
-          <w:sz w:val="52"/>
-          <w:szCs w:val="52"/>
-        </w:rPr>
-        <w:lastRenderedPageBreak/>
-        <w:t>DECLARAÇÃO</w:t>
-      </w:r>
-    </w:p>
-    <w:p>
-      <w:pPr>
-        <w:spacing w:before="22"/>
-        <w:ind w:left="45"/>
-        <w:jc w:val="center"/>
-        <w:rPr>
-          <w:rFonts w:ascii="Arial" w:hAnsi="Arial"/>
-          <w:b/>
-          <w:sz w:val="15"/>
-        </w:rPr>
-      </w:pPr>
-      <w:r>
-        <w:rPr>
-          <w:rFonts w:ascii="Arial" w:hAnsi="Arial"/>
-          <w:b/>
-          <w:sz w:val="15"/>
-        </w:rPr>
-        <w:t>DE ANALFABETO OU IMPEDIDO DE ASSINAR</w:t>
-      </w:r>
-    </w:p>
-    <w:p>
-      <w:pPr>
-        <w:spacing w:before="91" w:line="276" w:lineRule="auto"/>
-        <w:ind w:right="794"/>
-        <w:rPr>
-          <w:rFonts w:asciiTheme="minorHAnsi" w:hAnsiTheme="minorHAnsi" w:cstheme="minorHAnsi"/>
-          <w:sz w:val="18"/>
-          <w:szCs w:val="18"/>
-        </w:rPr>
-      </w:pPr>
-    </w:p>
-    <w:p>
-      <w:pPr>
-        <w:spacing w:before="91" w:line="276" w:lineRule="auto"/>
-        <w:ind w:left="174" w:right="794"/>
-        <w:rPr>
-          <w:rFonts w:asciiTheme="minorHAnsi" w:hAnsiTheme="minorHAnsi" w:cstheme="minorHAnsi"/>
-          <w:sz w:val="18"/>
-          <w:szCs w:val="18"/>
-        </w:rPr>
-      </w:pPr>
-      <w:r>
-        <w:rPr>
-          <w:rFonts w:asciiTheme="minorHAnsi" w:hAnsiTheme="minorHAnsi" w:cstheme="minorHAnsi"/>
-          <w:sz w:val="18"/>
-          <w:szCs w:val="18"/>
-        </w:rPr>
-        <w:t>Declaro que ouvi, atentamente, a leitura desta FICHA CADASTRAL DE ADESÃO, na presença das Testemunhas abaixo assinadas , tendo entendido, plenamente, seu conteúdo e estando ciente de todas as condições e obrigações.</w:t>
-      </w:r>
-    </w:p>
-    <w:p>
-      <w:pPr>
-        <w:pStyle w:val="Corpodetexto"/>
-        <w:spacing w:before="2"/>
-        <w:rPr>
-          <w:sz w:val="17"/>
-        </w:rPr>
-      </w:pPr>
-    </w:p>
-    <w:p>
-      <w:pPr>
-        <w:pStyle w:val="Ttulo2"/>
-      </w:pPr>
-      <w:r>
-        <w:rPr>
-          <w:noProof/>
-        </w:rPr>
-        <mc:AlternateContent>
-          <mc:Choice Requires="wps">
-            <w:drawing>
-              <wp:anchor distT="0" distB="0" distL="114300" distR="114300" simplePos="0" relativeHeight="487615488" behindDoc="0" locked="0" layoutInCell="1" allowOverlap="1" wp14:anchorId="5CA83C92" wp14:editId="3D288B39">
-                <wp:simplePos x="0" y="0"/>
-                <wp:positionH relativeFrom="page">
-                  <wp:posOffset>5829300</wp:posOffset>
-                </wp:positionH>
-                <wp:positionV relativeFrom="paragraph">
-                  <wp:posOffset>57150</wp:posOffset>
-                </wp:positionV>
-                <wp:extent cx="1361440" cy="1666240"/>
-                <wp:effectExtent l="0" t="0" r="0" b="0"/>
-                <wp:wrapNone/>
-                <wp:docPr id="588039787" name="Text Box 11"/>
-                <wp:cNvGraphicFramePr>
-                  <a:graphicFrameLocks xmlns:a="http://schemas.openxmlformats.org/drawingml/2006/main"/>
-                </wp:cNvGraphicFramePr>
-                <a:graphic xmlns:a="http://schemas.openxmlformats.org/drawingml/2006/main">
-                  <a:graphicData uri="http://schemas.microsoft.com/office/word/2010/wordprocessingShape">
-                    <wps:wsp>
-                      <wps:cNvSpPr txBox="1">
-                        <a:spLocks noChangeArrowheads="1"/>
-                      </wps:cNvSpPr>
-                      <wps:spPr bwMode="auto">
-                        <a:xfrm>
-                          <a:off x="0" y="0"/>
-                          <a:ext cx="1361440" cy="1666240"/>
-                        </a:xfrm>
-                        <a:prstGeom prst="rect">
-                          <a:avLst/>
-                        </a:prstGeom>
-                        <a:noFill/>
-                        <a:ln w="9144">
-                          <a:solidFill>
-                            <a:srgbClr val="000000"/>
-                          </a:solidFill>
-                          <a:miter lim="800000"/>
-                          <a:headEnd/>
-                          <a:tailEnd/>
-                        </a:ln>
-                        <a:extLst>
-                          <a:ext uri="{909E8E84-426E-40DD-AFC4-6F175D3DCCD1}">
-                            <a14:hiddenFill xmlns:a14="http://schemas.microsoft.com/office/drawing/2010/main">
-                              <a:solidFill>
-                                <a:srgbClr val="FFFFFF"/>
-                              </a:solidFill>
-                            </a14:hiddenFill>
-                          </a:ext>
-                        </a:extLst>
-                      </wps:spPr>
-                      <wps:txbx>
-                        <w:txbxContent>
-                          <w:p>
-                            <w:pPr>
-                              <w:spacing w:before="75"/>
-                              <w:ind w:left="167"/>
-                              <w:rPr>
-                                <w:rFonts w:ascii="Arial"/>
-                                <w:b/>
-                                <w:sz w:val="15"/>
-                              </w:rPr>
-                            </w:pPr>
-                            <w:r>
-                              <w:rPr>
-                                <w:rFonts w:ascii="Arial"/>
-                                <w:b/>
-                                <w:sz w:val="15"/>
-                              </w:rPr>
-                              <w:t>Polegar</w:t>
-                            </w:r>
-                            <w:r>
-                              <w:rPr>
-                                <w:rFonts w:ascii="Arial"/>
-                                <w:b/>
-                                <w:spacing w:val="-3"/>
-                                <w:sz w:val="15"/>
-                              </w:rPr>
-                              <w:t xml:space="preserve"> </w:t>
-                            </w:r>
-                            <w:r>
-                              <w:rPr>
-                                <w:rFonts w:ascii="Arial"/>
-                                <w:b/>
-                                <w:sz w:val="15"/>
-                              </w:rPr>
-                              <w:t>Direito</w:t>
-                            </w:r>
-                            <w:r>
-                              <w:rPr>
-                                <w:rFonts w:ascii="Arial"/>
-                                <w:b/>
-                                <w:spacing w:val="-3"/>
-                                <w:sz w:val="15"/>
-                              </w:rPr>
-                              <w:t xml:space="preserve"> </w:t>
-                            </w:r>
-                            <w:r>
-                              <w:rPr>
-                                <w:rFonts w:ascii="Arial"/>
-                                <w:b/>
-                                <w:sz w:val="15"/>
-                              </w:rPr>
-                              <w:t>TITULAR:</w:t>
-                            </w:r>
-                          </w:p>
-                        </w:txbxContent>
-                      </wps:txbx>
-                      <wps:bodyPr rot="0" vert="horz" wrap="square" lIns="0" tIns="0" rIns="0" bIns="0" anchor="t" anchorCtr="0" upright="1">
-                        <a:noAutofit/>
-                      </wps:bodyPr>
-                    </wps:wsp>
-                  </a:graphicData>
-                </a:graphic>
-                <wp14:sizeRelH relativeFrom="page">
-                  <wp14:pctWidth>0</wp14:pctWidth>
-                </wp14:sizeRelH>
-                <wp14:sizeRelV relativeFrom="page">
-                  <wp14:pctHeight>0</wp14:pctHeight>
-                </wp14:sizeRelV>
-              </wp:anchor>
-            </w:drawing>
-          </mc:Choice>
-          <mc:Fallback>
-            <w:pict>
-              <v:shape w14:anchorId="5CA83C92" id="_x0000_s1028" type="#_x0000_t202" style="position:absolute;left:0;text-align:left;margin-left:459pt;margin-top:4.5pt;width:107.2pt;height:131.2pt;z-index:487615488;visibility:visible;mso-wrap-style:square;mso-width-percent:0;mso-height-percent:0;mso-wrap-distance-left:9pt;mso-wrap-distance-top:0;mso-wrap-distance-right:9pt;mso-wrap-distance-bottom:0;mso-position-horizontal:absolute;mso-position-horizontal-relative:page;mso-position-vertical:absolute;mso-position-vertical-relative:text;mso-width-percent:0;mso-height-percent:0;mso-width-relative:page;mso-height-relative:page;v-text-anchor:top" o:gfxdata="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" filled="f" strokeweight=".72pt">
-                <v:textbox inset="0,0,0,0">
-                  <w:txbxContent>
-                    <w:p>
-                      <w:pPr>
-                        <w:spacing w:before="75"/>
-                        <w:ind w:left="167"/>
-                        <w:rPr>
-                          <w:rFonts w:ascii="Arial"/>
-                          <w:b/>
-                          <w:sz w:val="15"/>
-                        </w:rPr>
-                      </w:pPr>
-                      <w:r>
-                        <w:rPr>
-                          <w:rFonts w:ascii="Arial"/>
-                          <w:b/>
-                          <w:sz w:val="15"/>
-                        </w:rPr>
-                        <w:t>Polegar</w:t>
-                      </w:r>
-                      <w:r>
-                        <w:rPr>
-                          <w:rFonts w:ascii="Arial"/>
-                          <w:b/>
-                          <w:spacing w:val="-3"/>
-                          <w:sz w:val="15"/>
-                        </w:rPr>
-                        <w:t xml:space="preserve"> </w:t>
-                      </w:r>
-                      <w:r>
-                        <w:rPr>
-                          <w:rFonts w:ascii="Arial"/>
-                          <w:b/>
-                          <w:sz w:val="15"/>
-                        </w:rPr>
-                        <w:t>Direito</w:t>
-                      </w:r>
-                      <w:r>
-                        <w:rPr>
-                          <w:rFonts w:ascii="Arial"/>
-                          <w:b/>
-                          <w:spacing w:val="-3"/>
-                          <w:sz w:val="15"/>
-                        </w:rPr>
-                        <w:t xml:space="preserve"> </w:t>
-                      </w:r>
-                      <w:r>
-                        <w:rPr>
-                          <w:rFonts w:ascii="Arial"/>
-                          <w:b/>
-                          <w:sz w:val="15"/>
-                        </w:rPr>
-                        <w:t>TITULAR:</w:t>
-                      </w:r>
-                    </w:p>
-                  </w:txbxContent>
-                </v:textbox>
-                <w10:wrap anchorx="page"/>
-              </v:shape>
-            </w:pict>
-          </mc:Fallback>
-        </mc:AlternateContent>
-      </w:r>
-      <w:r>
-        <w:t>A</w:t>
-      </w:r>
-      <w:r>
-        <w:rPr>
-          <w:spacing w:val="-4"/>
-        </w:rPr>
-        <w:t xml:space="preserve"> </w:t>
-      </w:r>
-      <w:r>
-        <w:t>rogo</w:t>
-      </w:r>
-      <w:r>
-        <w:rPr>
-          <w:spacing w:val="-1"/>
-        </w:rPr>
-        <w:t xml:space="preserve"> </w:t>
-      </w:r>
-      <w:r>
-        <w:t>do(a)</w:t>
-      </w:r>
-      <w:r>
-        <w:rPr>
-          <w:spacing w:val="-3"/>
-        </w:rPr>
-        <w:t xml:space="preserve"> </w:t>
-      </w:r>
-      <w:r>
-        <w:t>TITULAR,</w:t>
-      </w:r>
-      <w:r>
-        <w:rPr>
-          <w:spacing w:val="-2"/>
-        </w:rPr>
-        <w:t xml:space="preserve"> </w:t>
-      </w:r>
-      <w:r>
-        <w:t>assina</w:t>
-      </w:r>
-      <w:r>
-        <w:rPr>
-          <w:spacing w:val="-2"/>
-        </w:rPr>
-        <w:t xml:space="preserve"> </w:t>
-      </w:r>
-      <w:r>
-        <w:t>o</w:t>
-      </w:r>
-      <w:r>
-        <w:rPr>
-          <w:spacing w:val="-4"/>
-        </w:rPr>
-        <w:t xml:space="preserve"> </w:t>
-      </w:r>
-      <w:r>
-        <w:t>rogado:</w:t>
-      </w:r>
-    </w:p>
-    <w:p>
-      <w:pPr>
-        <w:pStyle w:val="Corpodetexto"/>
-        <w:rPr>
-          <w:rFonts w:ascii="Arial"/>
-          <w:b/>
-          <w:sz w:val="20"/>
-        </w:rPr>
-      </w:pPr>
-    </w:p>
-    <w:p>
-      <w:pPr>
-        <w:pStyle w:val="Corpodetexto"/>
-        <w:rPr>
-          <w:rFonts w:ascii="Arial"/>
-          <w:b/>
-          <w:sz w:val="20"/>
-        </w:rPr>
-      </w:pPr>
-    </w:p>
-    <w:p>
-      <w:pPr>
-        <w:pStyle w:val="Corpodetexto"/>
-        <w:spacing w:before="3"/>
-        <w:rPr>
-          <w:rFonts w:ascii="Arial"/>
-          <w:b/>
-          <w:sz w:val="26"/>
-        </w:rPr>
-      </w:pPr>
-      <w:r>
-        <w:rPr>
-          <w:noProof/>
-        </w:rPr>
-        <mc:AlternateContent>
-          <mc:Choice Requires="wps">
-            <w:drawing>
-              <wp:anchor distT="0" distB="0" distL="0" distR="0" simplePos="0" relativeHeight="487616512" behindDoc="1" locked="0" layoutInCell="1" allowOverlap="1" wp14:anchorId="5771EFE8" wp14:editId="490D8E31">
-                <wp:simplePos x="0" y="0"/>
-                <wp:positionH relativeFrom="page">
-                  <wp:posOffset>359410</wp:posOffset>
-                </wp:positionH>
-                <wp:positionV relativeFrom="paragraph">
-                  <wp:posOffset>219710</wp:posOffset>
-                </wp:positionV>
-                <wp:extent cx="3546475" cy="1270"/>
-                <wp:effectExtent l="0" t="0" r="0" b="0"/>
-                <wp:wrapTopAndBottom/>
-                <wp:docPr id="831734825" name="Freeform 10"/>
-                <wp:cNvGraphicFramePr>
-                  <a:graphicFrameLocks xmlns:a="http://schemas.openxmlformats.org/drawingml/2006/main"/>
-                </wp:cNvGraphicFramePr>
-                <a:graphic xmlns:a="http://schemas.openxmlformats.org/drawingml/2006/main">
-                  <a:graphicData uri="http://schemas.microsoft.com/office/word/2010/wordprocessingShape">
-                    <wps:wsp>
-                      <wps:cNvSpPr>
-                        <a:spLocks/>
-                      </wps:cNvSpPr>
-                      <wps:spPr bwMode="auto">
-                        <a:xfrm>
-                          <a:off x="0" y="0"/>
-                          <a:ext cx="3546475" cy="1270"/>
-                        </a:xfrm>
-                        <a:custGeom>
-                          <a:avLst/>
-                          <a:gdLst>
-                            <a:gd name="T0" fmla="+- 0 566 566"/>
-                            <a:gd name="T1" fmla="*/ T0 w 5585"/>
-                            <a:gd name="T2" fmla="+- 0 6151 566"/>
-                            <a:gd name="T3" fmla="*/ T2 w 5585"/>
-                          </a:gdLst>
-                          <a:ahLst/>
-                          <a:cxnLst>
-                            <a:cxn ang="0">
-                              <a:pos x="T1" y="0"/>
-                            </a:cxn>
-                            <a:cxn ang="0">
-                              <a:pos x="T3" y="0"/>
-                            </a:cxn>
-                          </a:cxnLst>
-                          <a:rect l="0" t="0" r="r" b="b"/>
-                          <a:pathLst>
-                            <a:path w="5585">
-                              <a:moveTo>
-                                <a:pt x="0" y="0"/>
-                              </a:moveTo>
-                              <a:lnTo>
-                                <a:pt x="5585" y="0"/>
-                              </a:lnTo>
-                            </a:path>
-                          </a:pathLst>
-                        </a:custGeom>
-                        <a:noFill/>
-                        <a:ln w="6096">
-                          <a:solidFill>
-                            <a:srgbClr val="000000"/>
-                          </a:solidFill>
-                          <a:round/>
-                          <a:headEnd/>
-                          <a:tailEnd/>
-                        </a:ln>
-                        <a:extLst>
-                          <a:ext uri="{909E8E84-426E-40DD-AFC4-6F175D3DCCD1}">
-                            <a14:hiddenFill xmlns:a14="http://schemas.microsoft.com/office/drawing/2010/main">
-                              <a:solidFill>
-                                <a:srgbClr val="FFFFFF"/>
-                              </a:solidFill>
-                            </a14:hiddenFill>
-                          </a:ext>
-                        </a:extLst>
-                      </wps:spPr>
-                      <wps:bodyPr rot="0" vert="horz" wrap="square" lIns="91440" tIns="45720" rIns="91440" bIns="45720" anchor="t" anchorCtr="0" upright="1">
-                        <a:noAutofit/>
-                      </wps:bodyPr>
-                    </wps:wsp>
-                  </a:graphicData>
-                </a:graphic>
-                <wp14:sizeRelH relativeFrom="page">
-                  <wp14:pctWidth>0</wp14:pctWidth>
-                </wp14:sizeRelH>
-                <wp14:sizeRelV relativeFrom="page">
-                  <wp14:pctHeight>0</wp14:pctHeight>
-                </wp14:sizeRelV>
-              </wp:anchor>
-            </w:drawing>
-          </mc:Choice>
-          <mc:Fallback>
-            <w:pict>
-              <v:shape w14:anchorId="1A81AE2D" id="Freeform 10" o:spid="_x0000_s1026" style="position:absolute;margin-left:28.3pt;margin-top:17.3pt;width:279.25pt;height:.1pt;z-index:-15699968;visibility:visible;mso-wrap-style:square;mso-width-percent:0;mso-height-percent:0;mso-wrap-distance-left:0;mso-wrap-distance-top:0;mso-wrap-distance-right:0;mso-wrap-distance-bottom:0;mso-position-horizontal:absolute;mso-position-horizontal-relative:page;mso-position-vertical:absolute;mso-position-vertical-relative:text;mso-width-percent:0;mso-height-percent:0;mso-width-relative:page;mso-height-relative:page;v-text-anchor:top" coordsize="5585,1270" o:gfxdata="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" path="m,l5585,e" filled="f" strokeweight=".48pt">
-                <v:path arrowok="t" o:connecttype="custom" o:connectlocs="0,0;3546475,0" o:connectangles="0,0"/>
-                <w10:wrap type="topAndBottom" anchorx="page"/>
-              </v:shape>
-            </w:pict>
-          </mc:Fallback>
-        </mc:AlternateContent>
-      </w:r>
-      <w:r>
-        <w:rPr>
-          <w:noProof/>
-        </w:rPr>
-        <mc:AlternateContent>
-          <mc:Choice Requires="wps">
-            <w:drawing>
-              <wp:anchor distT="0" distB="0" distL="0" distR="0" simplePos="0" relativeHeight="487617536" behindDoc="1" locked="0" layoutInCell="1" allowOverlap="1" wp14:anchorId="2814D1C2" wp14:editId="41BFBECB">
-                <wp:simplePos x="0" y="0"/>
-                <wp:positionH relativeFrom="page">
-                  <wp:posOffset>3999230</wp:posOffset>
-                </wp:positionH>
-                <wp:positionV relativeFrom="paragraph">
-                  <wp:posOffset>219710</wp:posOffset>
-                </wp:positionV>
-                <wp:extent cx="1376680" cy="1270"/>
-                <wp:effectExtent l="0" t="0" r="0" b="0"/>
-                <wp:wrapTopAndBottom/>
-                <wp:docPr id="1256250659" name="Freeform 9"/>
-                <wp:cNvGraphicFramePr>
-                  <a:graphicFrameLocks xmlns:a="http://schemas.openxmlformats.org/drawingml/2006/main"/>
-                </wp:cNvGraphicFramePr>
-                <a:graphic xmlns:a="http://schemas.openxmlformats.org/drawingml/2006/main">
-                  <a:graphicData uri="http://schemas.microsoft.com/office/word/2010/wordprocessingShape">
-                    <wps:wsp>
-                      <wps:cNvSpPr>
-                        <a:spLocks/>
-                      </wps:cNvSpPr>
-                      <wps:spPr bwMode="auto">
-                        <a:xfrm>
-                          <a:off x="0" y="0"/>
-                          <a:ext cx="1376680" cy="1270"/>
-                        </a:xfrm>
-                        <a:custGeom>
-                          <a:avLst/>
-                          <a:gdLst>
-                            <a:gd name="T0" fmla="+- 0 6298 6298"/>
-                            <a:gd name="T1" fmla="*/ T0 w 2168"/>
-                            <a:gd name="T2" fmla="+- 0 8465 6298"/>
-                            <a:gd name="T3" fmla="*/ T2 w 2168"/>
-                          </a:gdLst>
-                          <a:ahLst/>
-                          <a:cxnLst>
-                            <a:cxn ang="0">
-                              <a:pos x="T1" y="0"/>
-                            </a:cxn>
-                            <a:cxn ang="0">
-                              <a:pos x="T3" y="0"/>
-                            </a:cxn>
-                          </a:cxnLst>
-                          <a:rect l="0" t="0" r="r" b="b"/>
-                          <a:pathLst>
-                            <a:path w="2168">
-                              <a:moveTo>
-                                <a:pt x="0" y="0"/>
-                              </a:moveTo>
-                              <a:lnTo>
-                                <a:pt x="2167" y="0"/>
-                              </a:lnTo>
-                            </a:path>
-                          </a:pathLst>
-                        </a:custGeom>
-                        <a:noFill/>
-                        <a:ln w="6096">
-                          <a:solidFill>
-                            <a:srgbClr val="000000"/>
-                          </a:solidFill>
-                          <a:round/>
-                          <a:headEnd/>
-                          <a:tailEnd/>
-                        </a:ln>
-                        <a:extLst>
-                          <a:ext uri="{909E8E84-426E-40DD-AFC4-6F175D3DCCD1}">
-                            <a14:hiddenFill xmlns:a14="http://schemas.microsoft.com/office/drawing/2010/main">
-                              <a:solidFill>
-                                <a:srgbClr val="FFFFFF"/>
-                              </a:solidFill>
-                            </a14:hiddenFill>
-                          </a:ext>
-                        </a:extLst>
-                      </wps:spPr>
-                      <wps:bodyPr rot="0" vert="horz" wrap="square" lIns="91440" tIns="45720" rIns="91440" bIns="45720" anchor="t" anchorCtr="0" upright="1">
-                        <a:noAutofit/>
-                      </wps:bodyPr>
-                    </wps:wsp>
-                  </a:graphicData>
-                </a:graphic>
-                <wp14:sizeRelH relativeFrom="page">
-                  <wp14:pctWidth>0</wp14:pctWidth>
-                </wp14:sizeRelH>
-                <wp14:sizeRelV relativeFrom="page">
-                  <wp14:pctHeight>0</wp14:pctHeight>
-                </wp14:sizeRelV>
-              </wp:anchor>
-            </w:drawing>
-          </mc:Choice>
-          <mc:Fallback>
-            <w:pict>
-              <v:shape w14:anchorId="5F97035F" id="Freeform 9" o:spid="_x0000_s1026" style="position:absolute;margin-left:314.9pt;margin-top:17.3pt;width:108.4pt;height:.1pt;z-index:-15698944;visibility:visible;mso-wrap-style:square;mso-width-percent:0;mso-height-percent:0;mso-wrap-distance-left:0;mso-wrap-distance-top:0;mso-wrap-distance-right:0;mso-wrap-distance-bottom:0;mso-position-horizontal:absolute;mso-position-horizontal-relative:page;mso-position-vertical:absolute;mso-position-vertical-relative:text;mso-width-percent:0;mso-height-percent:0;mso-width-relative:page;mso-height-relative:page;v-text-anchor:top" coordsize="2168,1270" o:gfxdata="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" path="m,l2167,e" filled="f" strokeweight=".48pt">
-                <v:path arrowok="t" o:connecttype="custom" o:connectlocs="0,0;1376045,0" o:connectangles="0,0"/>
-                <w10:wrap type="topAndBottom" anchorx="page"/>
-              </v:shape>
-            </w:pict>
-          </mc:Fallback>
-        </mc:AlternateContent>
-      </w:r>
-    </w:p>
-    <w:p>
-      <w:pPr>
-        <w:pStyle w:val="Corpodetexto"/>
-        <w:tabs>
-          <w:tab w:val="left" w:pos="5860"/>
-        </w:tabs>
-        <w:ind w:left="128"/>
-      </w:pPr>
-      <w:r>
-        <w:t>Nome:</w:t>
-      </w:r>
-      <w:r>
-        <w:tab/>
-        <w:t>CPF</w:t>
-      </w:r>
-      <w:r>
-        <w:rPr>
-          <w:spacing w:val="-4"/>
-        </w:rPr>
-        <w:t xml:space="preserve"> </w:t>
-      </w:r>
-      <w:r>
-        <w:t>/ CI:</w:t>
-      </w:r>
-    </w:p>
-    <w:p>
-      <w:pPr>
-        <w:pStyle w:val="Corpodetexto"/>
-        <w:rPr>
-          <w:sz w:val="16"/>
-        </w:rPr>
-      </w:pPr>
-    </w:p>
-    <w:p>
-      <w:pPr>
-        <w:pStyle w:val="Corpodetexto"/>
-        <w:rPr>
-          <w:sz w:val="16"/>
-        </w:rPr>
-      </w:pPr>
-    </w:p>
-    <w:p>
-      <w:pPr>
-        <w:pStyle w:val="Corpodetexto"/>
-        <w:spacing w:before="9"/>
-      </w:pPr>
-    </w:p>
-    <w:p>
-      <w:pPr>
-        <w:pStyle w:val="Ttulo2"/>
-        <w:spacing w:before="1"/>
-      </w:pPr>
-      <w:r>
-        <w:t>Testemunhas:</w:t>
-      </w:r>
-    </w:p>
-    <w:p>
-      <w:pPr>
-        <w:pStyle w:val="Corpodetexto"/>
-        <w:rPr>
-          <w:rFonts w:ascii="Arial"/>
-          <w:b/>
-          <w:sz w:val="20"/>
-        </w:rPr>
-      </w:pPr>
-    </w:p>
-    <w:p>
-      <w:pPr>
-        <w:pStyle w:val="Corpodetexto"/>
-        <w:rPr>
-          <w:rFonts w:ascii="Arial"/>
-          <w:b/>
-          <w:sz w:val="20"/>
-        </w:rPr>
-      </w:pPr>
-    </w:p>
-    <w:p>
-      <w:pPr>
-        <w:pStyle w:val="Corpodetexto"/>
-        <w:spacing w:before="11"/>
-        <w:rPr>
-          <w:rFonts w:ascii="Arial"/>
-          <w:b/>
-          <w:sz w:val="24"/>
-        </w:rPr>
-      </w:pPr>
-      <w:r>
-        <w:rPr>
-          <w:noProof/>
-        </w:rPr>
-        <mc:AlternateContent>
-          <mc:Choice Requires="wps">
-            <w:drawing>
-              <wp:anchor distT="0" distB="0" distL="0" distR="0" simplePos="0" relativeHeight="487618560" behindDoc="1" locked="0" layoutInCell="1" allowOverlap="1" wp14:anchorId="740737E0" wp14:editId="53F78D2D">
-                <wp:simplePos x="0" y="0"/>
-                <wp:positionH relativeFrom="page">
-                  <wp:posOffset>359410</wp:posOffset>
-                </wp:positionH>
-                <wp:positionV relativeFrom="paragraph">
-                  <wp:posOffset>210185</wp:posOffset>
-                </wp:positionV>
-                <wp:extent cx="2487295" cy="1270"/>
-                <wp:effectExtent l="0" t="0" r="0" b="0"/>
-                <wp:wrapTopAndBottom/>
-                <wp:docPr id="1522549677" name="Freeform 8"/>
-                <wp:cNvGraphicFramePr>
-                  <a:graphicFrameLocks xmlns:a="http://schemas.openxmlformats.org/drawingml/2006/main"/>
-                </wp:cNvGraphicFramePr>
-                <a:graphic xmlns:a="http://schemas.openxmlformats.org/drawingml/2006/main">
-                  <a:graphicData uri="http://schemas.microsoft.com/office/word/2010/wordprocessingShape">
-                    <wps:wsp>
-                      <wps:cNvSpPr>
-                        <a:spLocks/>
-                      </wps:cNvSpPr>
-                      <wps:spPr bwMode="auto">
-                        <a:xfrm>
-                          <a:off x="0" y="0"/>
-                          <a:ext cx="2487295" cy="1270"/>
-                        </a:xfrm>
-                        <a:custGeom>
-                          <a:avLst/>
-                          <a:gdLst>
-                            <a:gd name="T0" fmla="+- 0 566 566"/>
-                            <a:gd name="T1" fmla="*/ T0 w 3917"/>
-                            <a:gd name="T2" fmla="+- 0 4483 566"/>
-                            <a:gd name="T3" fmla="*/ T2 w 3917"/>
-                          </a:gdLst>
-                          <a:ahLst/>
-                          <a:cxnLst>
-                            <a:cxn ang="0">
-                              <a:pos x="T1" y="0"/>
-                            </a:cxn>
-                            <a:cxn ang="0">
-                              <a:pos x="T3" y="0"/>
-                            </a:cxn>
-                          </a:cxnLst>
-                          <a:rect l="0" t="0" r="r" b="b"/>
-                          <a:pathLst>
-                            <a:path w="3917">
-                              <a:moveTo>
-                                <a:pt x="0" y="0"/>
-                              </a:moveTo>
-                              <a:lnTo>
-                                <a:pt x="3917" y="0"/>
-                              </a:lnTo>
-                            </a:path>
-                          </a:pathLst>
-                        </a:custGeom>
-                        <a:noFill/>
-                        <a:ln w="6096">
-                          <a:solidFill>
-                            <a:srgbClr val="000000"/>
-                          </a:solidFill>
-                          <a:round/>
-                          <a:headEnd/>
-                          <a:tailEnd/>
-                        </a:ln>
-                        <a:extLst>
-                          <a:ext uri="{909E8E84-426E-40DD-AFC4-6F175D3DCCD1}">
-                            <a14:hiddenFill xmlns:a14="http://schemas.microsoft.com/office/drawing/2010/main">
-                              <a:solidFill>
-                                <a:srgbClr val="FFFFFF"/>
-                              </a:solidFill>
-                            </a14:hiddenFill>
-                          </a:ext>
-                        </a:extLst>
-                      </wps:spPr>
-                      <wps:bodyPr rot="0" vert="horz" wrap="square" lIns="91440" tIns="45720" rIns="91440" bIns="45720" anchor="t" anchorCtr="0" upright="1">
-                        <a:noAutofit/>
-                      </wps:bodyPr>
-                    </wps:wsp>
-                  </a:graphicData>
-                </a:graphic>
-                <wp14:sizeRelH relativeFrom="page">
-                  <wp14:pctWidth>0</wp14:pctWidth>
-                </wp14:sizeRelH>
-                <wp14:sizeRelV relativeFrom="page">
-                  <wp14:pctHeight>0</wp14:pctHeight>
-                </wp14:sizeRelV>
-              </wp:anchor>
-            </w:drawing>
-          </mc:Choice>
-          <mc:Fallback>
-            <w:pict>
-              <v:shape w14:anchorId="6E7D438C" id="Freeform 8" o:spid="_x0000_s1026" style="position:absolute;margin-left:28.3pt;margin-top:16.55pt;width:195.85pt;height:.1pt;z-index:-15697920;visibility:visible;mso-wrap-style:square;mso-width-percent:0;mso-height-percent:0;mso-wrap-distance-left:0;mso-wrap-distance-top:0;mso-wrap-distance-right:0;mso-wrap-distance-bottom:0;mso-position-horizontal:absolute;mso-position-horizontal-relative:page;mso-position-vertical:absolute;mso-position-vertical-relative:text;mso-width-percent:0;mso-height-percent:0;mso-width-relative:page;mso-height-relative:page;v-text-anchor:top" coordsize="3917,1270" o:gfxdata="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" path="m,l3917,e" filled="f" strokeweight=".48pt">
-                <v:path arrowok="t" o:connecttype="custom" o:connectlocs="0,0;2487295,0" o:connectangles="0,0"/>
-                <w10:wrap type="topAndBottom" anchorx="page"/>
-              </v:shape>
-            </w:pict>
-          </mc:Fallback>
-        </mc:AlternateContent>
-      </w:r>
-      <w:r>
-        <w:rPr>
-          <w:noProof/>
-        </w:rPr>
-        <mc:AlternateContent>
-          <mc:Choice Requires="wps">
-            <w:drawing>
-              <wp:anchor distT="0" distB="0" distL="0" distR="0" simplePos="0" relativeHeight="487619584" behindDoc="1" locked="0" layoutInCell="1" allowOverlap="1" wp14:anchorId="5AEFDA7A" wp14:editId="3E9D6013">
-                <wp:simplePos x="0" y="0"/>
-                <wp:positionH relativeFrom="page">
-                  <wp:posOffset>2921635</wp:posOffset>
-                </wp:positionH>
-                <wp:positionV relativeFrom="paragraph">
-                  <wp:posOffset>210185</wp:posOffset>
-                </wp:positionV>
-                <wp:extent cx="2489200" cy="1270"/>
-                <wp:effectExtent l="0" t="0" r="0" b="0"/>
-                <wp:wrapTopAndBottom/>
-                <wp:docPr id="1389003164" name="Freeform 7"/>
-                <wp:cNvGraphicFramePr>
-                  <a:graphicFrameLocks xmlns:a="http://schemas.openxmlformats.org/drawingml/2006/main"/>
-                </wp:cNvGraphicFramePr>
-                <a:graphic xmlns:a="http://schemas.openxmlformats.org/drawingml/2006/main">
-                  <a:graphicData uri="http://schemas.microsoft.com/office/word/2010/wordprocessingShape">
-                    <wps:wsp>
-                      <wps:cNvSpPr>
-                        <a:spLocks/>
-                      </wps:cNvSpPr>
-                      <wps:spPr bwMode="auto">
-                        <a:xfrm>
-                          <a:off x="0" y="0"/>
-                          <a:ext cx="2489200" cy="1270"/>
-                        </a:xfrm>
-                        <a:custGeom>
-                          <a:avLst/>
-                          <a:gdLst>
-                            <a:gd name="T0" fmla="+- 0 4601 4601"/>
-                            <a:gd name="T1" fmla="*/ T0 w 3920"/>
-                            <a:gd name="T2" fmla="+- 0 8520 4601"/>
-                            <a:gd name="T3" fmla="*/ T2 w 3920"/>
-                          </a:gdLst>
-                          <a:ahLst/>
-                          <a:cxnLst>
-                            <a:cxn ang="0">
-                              <a:pos x="T1" y="0"/>
-                            </a:cxn>
-                            <a:cxn ang="0">
-                              <a:pos x="T3" y="0"/>
-                            </a:cxn>
-                          </a:cxnLst>
-                          <a:rect l="0" t="0" r="r" b="b"/>
-                          <a:pathLst>
-                            <a:path w="3920">
-                              <a:moveTo>
-                                <a:pt x="0" y="0"/>
-                              </a:moveTo>
-                              <a:lnTo>
-                                <a:pt x="3919" y="0"/>
-                              </a:lnTo>
-                            </a:path>
-                          </a:pathLst>
-                        </a:custGeom>
-                        <a:noFill/>
-                        <a:ln w="6096">
-                          <a:solidFill>
-                            <a:srgbClr val="000000"/>
-                          </a:solidFill>
-                          <a:round/>
-                          <a:headEnd/>
-                          <a:tailEnd/>
-                        </a:ln>
-                        <a:extLst>
-                          <a:ext uri="{909E8E84-426E-40DD-AFC4-6F175D3DCCD1}">
-                            <a14:hiddenFill xmlns:a14="http://schemas.microsoft.com/office/drawing/2010/main">
-                              <a:solidFill>
-                                <a:srgbClr val="FFFFFF"/>
-                              </a:solidFill>
-                            </a14:hiddenFill>
-                          </a:ext>
-                        </a:extLst>
-                      </wps:spPr>
-                      <wps:bodyPr rot="0" vert="horz" wrap="square" lIns="91440" tIns="45720" rIns="91440" bIns="45720" anchor="t" anchorCtr="0" upright="1">
-                        <a:noAutofit/>
-                      </wps:bodyPr>
-                    </wps:wsp>
-                  </a:graphicData>
-                </a:graphic>
-                <wp14:sizeRelH relativeFrom="page">
-                  <wp14:pctWidth>0</wp14:pctWidth>
-                </wp14:sizeRelH>
-                <wp14:sizeRelV relativeFrom="page">
-                  <wp14:pctHeight>0</wp14:pctHeight>
-                </wp14:sizeRelV>
-              </wp:anchor>
-            </w:drawing>
-          </mc:Choice>
-          <mc:Fallback>
-            <w:pict>
-              <v:shape w14:anchorId="14D625AC" id="Freeform 7" o:spid="_x0000_s1026" style="position:absolute;margin-left:230.05pt;margin-top:16.55pt;width:196pt;height:.1pt;z-index:-15696896;visibility:visible;mso-wrap-style:square;mso-width-percent:0;mso-height-percent:0;mso-wrap-distance-left:0;mso-wrap-distance-top:0;mso-wrap-distance-right:0;mso-wrap-distance-bottom:0;mso-position-horizontal:absolute;mso-position-horizontal-relative:page;mso-position-vertical:absolute;mso-position-vertical-relative:text;mso-width-percent:0;mso-height-percent:0;mso-width-relative:page;mso-height-relative:page;v-text-anchor:top" coordsize="3920,1270" o:gfxdata="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" path="m,l3919,e" filled="f" strokeweight=".48pt">
-                <v:path arrowok="t" o:connecttype="custom" o:connectlocs="0,0;2488565,0" o:connectangles="0,0"/>
-                <w10:wrap type="topAndBottom" anchorx="page"/>
-              </v:shape>
-            </w:pict>
-          </mc:Fallback>
-        </mc:AlternateContent>
-      </w:r>
-    </w:p>
-    <w:p>
-      <w:pPr>
-        <w:pStyle w:val="Corpodetexto"/>
-        <w:tabs>
-          <w:tab w:val="left" w:pos="4164"/>
-        </w:tabs>
-        <w:ind w:left="128"/>
-      </w:pPr>
-      <w:r>
-        <w:t>Nome</w:t>
-      </w:r>
-      <w:r>
-        <w:rPr>
-          <w:spacing w:val="-5"/>
-        </w:rPr>
-        <w:t xml:space="preserve"> </w:t>
-      </w:r>
-      <w:r>
-        <w:t>/</w:t>
-      </w:r>
-      <w:r>
-        <w:rPr>
-          <w:spacing w:val="1"/>
-        </w:rPr>
-        <w:t xml:space="preserve"> </w:t>
-      </w:r>
-      <w:r>
-        <w:t>CPF:</w:t>
-      </w:r>
-      <w:r>
-        <w:tab/>
-        <w:t>Nome</w:t>
-      </w:r>
-      <w:r>
-        <w:rPr>
-          <w:spacing w:val="-4"/>
-        </w:rPr>
-        <w:t xml:space="preserve"> </w:t>
-      </w:r>
-      <w:r>
-        <w:t>/</w:t>
-      </w:r>
-      <w:r>
-        <w:rPr>
-          <w:spacing w:val="1"/>
-        </w:rPr>
-        <w:t xml:space="preserve"> </w:t>
-      </w:r>
-      <w:r>
-        <w:t>CPF:</w:t>
-      </w:r>
-    </w:p>
-    <w:p>
-      <w:pPr>
-        <w:pStyle w:val="Corpodetexto"/>
-        <w:rPr>
-          <w:sz w:val="20"/>
-        </w:rPr>
-      </w:pPr>
-    </w:p>
-    <w:p>
-      <w:pPr>
-        <w:pStyle w:val="Corpodetexto"/>
-        <w:rPr>
-          <w:sz w:val="20"/>
-        </w:rPr>
-      </w:pPr>
-    </w:p>
-    <w:p>
-      <w:pPr>
-        <w:pStyle w:val="Ttulo1"/>
-        <w:tabs>
-          <w:tab w:val="left" w:pos="468"/>
-        </w:tabs>
-        <w:spacing w:before="11"/>
-        <w:ind w:firstLine="0"/>
-      </w:pPr>
-    </w:p>
-    <w:p>
-      <w:pPr>
-        <w:pStyle w:val="Ttulo1"/>
-        <w:tabs>
-          <w:tab w:val="left" w:pos="468"/>
-        </w:tabs>
-        <w:spacing w:before="11"/>
-        <w:ind w:firstLine="0"/>
-      </w:pPr>
-    </w:p>
-    <w:p>
-      <w:pPr>
-        <w:pStyle w:val="Ttulo1"/>
-        <w:tabs>
-          <w:tab w:val="left" w:pos="468"/>
-        </w:tabs>
-        <w:spacing w:before="11"/>
-        <w:ind w:firstLine="0"/>
-      </w:pPr>
-    </w:p>
-    <w:p>
-      <w:pPr>
-        <w:pStyle w:val="Ttulo1"/>
-        <w:tabs>
-          <w:tab w:val="left" w:pos="468"/>
-        </w:tabs>
-        <w:spacing w:before="11"/>
-        <w:ind w:firstLine="0"/>
-      </w:pPr>
-    </w:p>
-    <w:p>
-      <w:pPr>
-        <w:pStyle w:val="Ttulo1"/>
-        <w:tabs>
-          <w:tab w:val="left" w:pos="468"/>
-        </w:tabs>
-        <w:spacing w:before="11"/>
-        <w:ind w:firstLine="0"/>
-      </w:pPr>
-    </w:p>
-    <w:p>
-      <w:pPr>
-        <w:pStyle w:val="Ttulo1"/>
-        <w:tabs>
-          <w:tab w:val="left" w:pos="468"/>
-        </w:tabs>
-        <w:spacing w:before="11"/>
-        <w:ind w:firstLine="0"/>
-      </w:pPr>
-    </w:p>
-    <w:p>
-      <w:pPr>
-        <w:pStyle w:val="Ttulo1"/>
-        <w:tabs>
-          <w:tab w:val="left" w:pos="468"/>
-        </w:tabs>
-        <w:spacing w:before="11"/>
-        <w:ind w:firstLine="0"/>
-      </w:pPr>
-    </w:p>
-    <w:p>
-      <w:pPr>
-        <w:pStyle w:val="Ttulo1"/>
-        <w:tabs>
-          <w:tab w:val="left" w:pos="468"/>
-        </w:tabs>
-        <w:spacing w:before="11"/>
-        <w:ind w:firstLine="0"/>
-      </w:pPr>
-    </w:p>
-    <w:p>
-      <w:pPr>
-        <w:pStyle w:val="Ttulo1"/>
-        <w:tabs>
-          <w:tab w:val="left" w:pos="468"/>
-        </w:tabs>
-        <w:spacing w:before="11"/>
-        <w:ind w:firstLine="0"/>
-      </w:pPr>
-    </w:p>
-    <w:p>
-      <w:pPr>
-        <w:pStyle w:val="Ttulo1"/>
-        <w:tabs>
-          <w:tab w:val="left" w:pos="468"/>
-        </w:tabs>
-        <w:spacing w:before="11"/>
-        <w:ind w:firstLine="0"/>
-      </w:pPr>
-    </w:p>
-    <w:p>
-      <w:pPr>
-        <w:pStyle w:val="Ttulo1"/>
-        <w:tabs>
-          <w:tab w:val="left" w:pos="468"/>
-        </w:tabs>
-        <w:spacing w:before="11"/>
-        <w:ind w:firstLine="0"/>
-      </w:pPr>
-    </w:p>
-    <w:p>
-      <w:pPr>
-        <w:pStyle w:val="Ttulo1"/>
-        <w:tabs>
-          <w:tab w:val="left" w:pos="468"/>
-        </w:tabs>
-        <w:spacing w:before="11"/>
-        <w:ind w:firstLine="0"/>
-      </w:pPr>
-    </w:p>
-    <w:p>
-      <w:pPr>
-        <w:pStyle w:val="Ttulo1"/>
-        <w:tabs>
-          <w:tab w:val="left" w:pos="468"/>
-        </w:tabs>
-        <w:spacing w:before="11"/>
-        <w:ind w:firstLine="0"/>
-      </w:pPr>
-    </w:p>
-    <w:p>
-      <w:pPr>
-        <w:pStyle w:val="Ttulo1"/>
-        <w:tabs>
-          <w:tab w:val="left" w:pos="468"/>
-        </w:tabs>
-        <w:spacing w:before="11"/>
-        <w:ind w:firstLine="0"/>
-      </w:pPr>
-    </w:p>
-    <w:p>
-      <w:pPr>
-        <w:pStyle w:val="Ttulo1"/>
-        <w:tabs>
-          <w:tab w:val="left" w:pos="468"/>
-        </w:tabs>
-        <w:spacing w:before="11"/>
-        <w:ind w:firstLine="0"/>
-      </w:pPr>
-    </w:p>
-    <w:p>
-      <w:pPr>
-        <w:pStyle w:val="Ttulo1"/>
-        <w:tabs>
-          <w:tab w:val="left" w:pos="468"/>
-        </w:tabs>
-        <w:spacing w:before="11"/>
-        <w:ind w:firstLine="0"/>
-      </w:pPr>
-    </w:p>
-    <w:p>
-      <w:pPr>
-        <w:pStyle w:val="Ttulo1"/>
-        <w:tabs>
-          <w:tab w:val="left" w:pos="468"/>
-        </w:tabs>
-        <w:spacing w:before="11"/>
-        <w:ind w:firstLine="0"/>
-      </w:pPr>
-    </w:p>
-    <w:p>
-      <w:pPr>
-        <w:pStyle w:val="Ttulo1"/>
-        <w:tabs>
-          <w:tab w:val="left" w:pos="468"/>
-        </w:tabs>
-        <w:spacing w:before="11"/>
-        <w:ind w:firstLine="0"/>
-      </w:pPr>
-    </w:p>
-    <w:p>
-      <w:pPr>
-        <w:pStyle w:val="Ttulo1"/>
-        <w:tabs>
-          <w:tab w:val="left" w:pos="468"/>
-        </w:tabs>
-        <w:spacing w:before="11"/>
-        <w:ind w:firstLine="0"/>
-      </w:pPr>
-    </w:p>
-    <w:p>
-      <w:pPr>
-        <w:pStyle w:val="Ttulo1"/>
-        <w:tabs>
-          <w:tab w:val="left" w:pos="468"/>
-        </w:tabs>
-        <w:spacing w:before="11"/>
-        <w:ind w:firstLine="0"/>
-      </w:pPr>
-    </w:p>
-    <w:p>
-      <w:pPr>
-        <w:pStyle w:val="Ttulo1"/>
-        <w:tabs>
-          <w:tab w:val="left" w:pos="468"/>
-        </w:tabs>
-        <w:spacing w:before="11"/>
-        <w:ind w:firstLine="0"/>
-      </w:pPr>
-    </w:p>
-    <w:p>
-      <w:pPr>
-        <w:pStyle w:val="Ttulo1"/>
-        <w:tabs>
-          <w:tab w:val="left" w:pos="468"/>
-        </w:tabs>
-        <w:spacing w:before="11"/>
-        <w:ind w:firstLine="0"/>
-      </w:pPr>
-    </w:p>
-    <w:p>
-      <w:pPr>
-        <w:pStyle w:val="Ttulo1"/>
-        <w:tabs>
-          <w:tab w:val="left" w:pos="468"/>
-        </w:tabs>
-        <w:spacing w:before="11"/>
-        <w:ind w:firstLine="0"/>
-      </w:pPr>
-    </w:p>
-    <w:p>
-      <w:pPr>
-        <w:pStyle w:val="Ttulo1"/>
-        <w:tabs>
-          <w:tab w:val="left" w:pos="468"/>
-        </w:tabs>
-        <w:spacing w:before="11"/>
-        <w:ind w:firstLine="0"/>
-      </w:pPr>
-    </w:p>
-    <w:p>
-      <w:pPr>
-        <w:pStyle w:val="Ttulo1"/>
-        <w:tabs>
-          <w:tab w:val="left" w:pos="468"/>
-        </w:tabs>
-        <w:spacing w:before="11"/>
-        <w:ind w:firstLine="0"/>
-      </w:pPr>
-    </w:p>
-    <w:p>
-      <w:pPr>
-        <w:pStyle w:val="Ttulo1"/>
-        <w:tabs>
-          <w:tab w:val="left" w:pos="468"/>
-        </w:tabs>
-        <w:spacing w:before="11"/>
-        <w:ind w:firstLine="0"/>
-      </w:pPr>
-    </w:p>
-    <w:p>
-      <w:pPr>
-        <w:pStyle w:val="Ttulo1"/>
-        <w:tabs>
-          <w:tab w:val="left" w:pos="468"/>
-        </w:tabs>
-        <w:spacing w:before="11"/>
-        <w:ind w:firstLine="0"/>
-      </w:pPr>
-    </w:p>
-    <w:p>
-      <w:pPr>
-        <w:pStyle w:val="Ttulo1"/>
-        <w:tabs>
-          <w:tab w:val="left" w:pos="468"/>
-        </w:tabs>
-        <w:spacing w:before="11"/>
-        <w:ind w:firstLine="0"/>
-      </w:pPr>
-    </w:p>
-    <w:p>
-      <w:pPr>
-        <w:pStyle w:val="Ttulo1"/>
-        <w:tabs>
-          <w:tab w:val="left" w:pos="468"/>
-        </w:tabs>
-        <w:spacing w:before="11"/>
-        <w:ind w:firstLine="0"/>
-      </w:pPr>
-    </w:p>
-    <w:p>
-      <w:pPr>
-        <w:pStyle w:val="Ttulo1"/>
-        <w:tabs>
-          <w:tab w:val="left" w:pos="468"/>
-        </w:tabs>
-        <w:spacing w:before="11"/>
-        <w:ind w:firstLine="0"/>
-      </w:pPr>
-    </w:p>
-    <w:p>
-      <w:pPr>
-        <w:pStyle w:val="Ttulo1"/>
-        <w:tabs>
-          <w:tab w:val="left" w:pos="468"/>
-        </w:tabs>
-        <w:spacing w:before="11"/>
-        <w:ind w:firstLine="0"/>
-      </w:pPr>
-    </w:p>
-    <w:p>
-      <w:pPr>
-        <w:pStyle w:val="Ttulo1"/>
-        <w:tabs>
-          <w:tab w:val="left" w:pos="468"/>
-        </w:tabs>
-        <w:spacing w:before="11"/>
-        <w:ind w:firstLine="0"/>
-      </w:pPr>
-    </w:p>
-    <w:p>
-      <w:pPr>
-        <w:pStyle w:val="Ttulo1"/>
-        <w:tabs>
-          <w:tab w:val="left" w:pos="468"/>
-        </w:tabs>
-        <w:spacing w:before="11"/>
-        <w:ind w:firstLine="0"/>
-      </w:pPr>
-    </w:p>
-    <w:p>
-      <w:pPr>
-        <w:pStyle w:val="Ttulo1"/>
-        <w:tabs>
-          <w:tab w:val="left" w:pos="468"/>
-        </w:tabs>
-        <w:spacing w:before="11"/>
-        <w:ind w:firstLine="0"/>
-      </w:pPr>
-    </w:p>
-    <w:p>
-      <w:pPr>
-        <w:pStyle w:val="Ttulo1"/>
-        <w:tabs>
-          <w:tab w:val="left" w:pos="468"/>
-        </w:tabs>
-        <w:spacing w:before="11"/>
-        <w:ind w:firstLine="0"/>
-      </w:pPr>
-    </w:p>
-    <w:p>
-      <w:pPr>
-        <w:pStyle w:val="Ttulo1"/>
-        <w:tabs>
-          <w:tab w:val="left" w:pos="468"/>
-        </w:tabs>
-        <w:spacing w:before="11"/>
-        <w:ind w:firstLine="0"/>
-      </w:pPr>
-    </w:p>
-    <w:p>
-      <w:pPr>
-        <w:pStyle w:val="Ttulo1"/>
-        <w:tabs>
-          <w:tab w:val="left" w:pos="468"/>
-        </w:tabs>
-        <w:spacing w:before="11"/>
-        <w:ind w:firstLine="0"/>
-      </w:pPr>
-    </w:p>
-    <w:p>
-      <w:pPr>
-        <w:pStyle w:val="Ttulo1"/>
-        <w:tabs>
-          <w:tab w:val="left" w:pos="468"/>
-        </w:tabs>
-        <w:spacing w:before="11"/>
-        <w:ind w:firstLine="0"/>
-      </w:pPr>
-    </w:p>
-    <w:p>
-      <w:pPr>
-        <w:pStyle w:val="Ttulo1"/>
-        <w:tabs>
-          <w:tab w:val="left" w:pos="468"/>
-        </w:tabs>
-        <w:spacing w:before="11"/>
-        <w:ind w:firstLine="0"/>
-      </w:pPr>
-    </w:p>
-    <w:p>
-      <w:pPr>
-        <w:pStyle w:val="Ttulo1"/>
-        <w:tabs>
-          <w:tab w:val="left" w:pos="468"/>
-        </w:tabs>
-        <w:spacing w:before="11"/>
-        <w:ind w:firstLine="0"/>
-      </w:pPr>
-    </w:p>
-    <w:p>
-      <w:pPr>
-        <w:pStyle w:val="Corpodetexto"/>
-        <w:spacing w:before="1"/>
-        <w:rPr>
-          <w:rFonts w:asciiTheme="minorHAnsi" w:hAnsiTheme="minorHAnsi" w:cstheme="minorHAnsi"/>
-          <w:sz w:val="16"/>
         </w:rPr>
       </w:pPr>
     </w:p>
@@ -16443,7 +15082,6 @@
   <w:style w:type="character" w:default="1" w:styleId="Fontepargpadro">
     <w:name w:val="Default Paragraph Font"/>
     <w:uiPriority w:val="1"/>
-    <w:semiHidden/>
     <w:unhideWhenUsed/>
   </w:style>
   <w:style w:type="table" w:default="1" w:styleId="Tabelanormal">
@@ -17190,19 +15828,12 @@
 </file>
 
 <file path=customXml/item1.xml><?xml version="1.0" encoding="utf-8"?>
-<b:Sources xmlns:b="http://schemas.openxmlformats.org/officeDocument/2006/bibliography" xmlns="http://schemas.openxmlformats.org/officeDocument/2006/bibliography" SelectedStyle="\APASixthEditionOfficeOnline.xsl" StyleName="APA" Version="6"/>
+<p:properties xmlns:p="http://schemas.microsoft.com/office/2006/metadata/properties" xmlns:xsi="http://www.w3.org/2001/XMLSchema-instance" xmlns:pc="http://schemas.microsoft.com/office/infopath/2007/PartnerControls">
+  <documentManagement/>
+</p:properties>
 </file>
 
 <file path=customXml/item2.xml><?xml version="1.0" encoding="utf-8"?>
-<?mso-contentType ?>
-<FormTemplates xmlns="http://schemas.microsoft.com/sharepoint/v3/contenttype/forms">
-  <Display>DocumentLibraryForm</Display>
-  <Edit>DocumentLibraryForm</Edit>
-  <New>DocumentLibraryForm</New>
-</FormTemplates>
-</file>
-
-<file path=customXml/item3.xml><?xml version="1.0" encoding="utf-8"?>
 <ct:contentTypeSchema xmlns:ct="http://schemas.microsoft.com/office/2006/metadata/contentType" xmlns:ma="http://schemas.microsoft.com/office/2006/metadata/properties/metaAttributes" ct:_="" ma:_="" ma:contentTypeName="Documento" ma:contentTypeID="0x0101006218872395F2CE41888B1905485E0FFF" ma:contentTypeVersion="4" ma:contentTypeDescription="Crie um novo documento." ma:contentTypeScope="" ma:versionID="dceb97830ba616c039d529919c5330ee">
   <xsd:schema xmlns:xsd="http://www.w3.org/2001/XMLSchema" xmlns:xs="http://www.w3.org/2001/XMLSchema" xmlns:p="http://schemas.microsoft.com/office/2006/metadata/properties" xmlns:ns2="0d946831-a0f1-4d89-8596-5f6ef477795a" targetNamespace="http://schemas.microsoft.com/office/2006/metadata/properties" ma:root="true" ma:fieldsID="36fb07752c044f13ffd3c511a772e5d0" ns2:_="">
     <xsd:import namespace="0d946831-a0f1-4d89-8596-5f6ef477795a"/>
@@ -17346,29 +15977,29 @@
 </ct:contentTypeSchema>
 </file>
 
+<file path=customXml/item3.xml><?xml version="1.0" encoding="utf-8"?>
+<?mso-contentType ?>
+<FormTemplates xmlns="http://schemas.microsoft.com/sharepoint/v3/contenttype/forms">
+  <Display>DocumentLibraryForm</Display>
+  <Edit>DocumentLibraryForm</Edit>
+  <New>DocumentLibraryForm</New>
+</FormTemplates>
+</file>
+
 <file path=customXml/item4.xml><?xml version="1.0" encoding="utf-8"?>
-<p:properties xmlns:p="http://schemas.microsoft.com/office/2006/metadata/properties" xmlns:xsi="http://www.w3.org/2001/XMLSchema-instance" xmlns:pc="http://schemas.microsoft.com/office/infopath/2007/PartnerControls">
-  <documentManagement/>
-</p:properties>
+<b:Sources xmlns:b="http://schemas.openxmlformats.org/officeDocument/2006/bibliography" xmlns="http://schemas.openxmlformats.org/officeDocument/2006/bibliography" SelectedStyle="\APASixthEditionOfficeOnline.xsl" StyleName="APA" Version="6"/>
 </file>
 
 <file path=customXml/itemProps1.xml><?xml version="1.0" encoding="utf-8"?>
-<ds:datastoreItem xmlns:ds="http://schemas.openxmlformats.org/officeDocument/2006/customXml" ds:itemID="{80DBD15C-6624-4306-AA19-E49190B52A1F}">
+<ds:datastoreItem xmlns:ds="http://schemas.openxmlformats.org/officeDocument/2006/customXml" ds:itemID="{8E43920B-0D69-4A9A-97AE-D6D63026035F}">
   <ds:schemaRefs>
-    <ds:schemaRef ds:uri="http://schemas.openxmlformats.org/officeDocument/2006/bibliography"/>
+    <ds:schemaRef ds:uri="http://schemas.microsoft.com/office/2006/metadata/properties"/>
+    <ds:schemaRef ds:uri="http://schemas.microsoft.com/office/infopath/2007/PartnerControls"/>
   </ds:schemaRefs>
 </ds:datastoreItem>
 </file>
 
 <file path=customXml/itemProps2.xml><?xml version="1.0" encoding="utf-8"?>
-<ds:datastoreItem xmlns:ds="http://schemas.openxmlformats.org/officeDocument/2006/customXml" ds:itemID="{153D7062-B494-4F6D-AB94-706904563C38}">
-  <ds:schemaRefs>
-    <ds:schemaRef ds:uri="http://schemas.microsoft.com/sharepoint/v3/contenttype/forms"/>
-  </ds:schemaRefs>
-</ds:datastoreItem>
-</file>
-
-<file path=customXml/itemProps3.xml><?xml version="1.0" encoding="utf-8"?>
 <ds:datastoreItem xmlns:ds="http://schemas.openxmlformats.org/officeDocument/2006/customXml" ds:itemID="{328ED113-E21D-42F7-8B48-2F92DB6BF668}">
   <ds:schemaRefs>
     <ds:schemaRef ds:uri="http://schemas.microsoft.com/office/2006/metadata/contentType"/>
@@ -17386,11 +16017,18 @@
 </ds:datastoreItem>
 </file>
 
+<file path=customXml/itemProps3.xml><?xml version="1.0" encoding="utf-8"?>
+<ds:datastoreItem xmlns:ds="http://schemas.openxmlformats.org/officeDocument/2006/customXml" ds:itemID="{153D7062-B494-4F6D-AB94-706904563C38}">
+  <ds:schemaRefs>
+    <ds:schemaRef ds:uri="http://schemas.microsoft.com/sharepoint/v3/contenttype/forms"/>
+  </ds:schemaRefs>
+</ds:datastoreItem>
+</file>
+
 <file path=customXml/itemProps4.xml><?xml version="1.0" encoding="utf-8"?>
-<ds:datastoreItem xmlns:ds="http://schemas.openxmlformats.org/officeDocument/2006/customXml" ds:itemID="{8E43920B-0D69-4A9A-97AE-D6D63026035F}">
+<ds:datastoreItem xmlns:ds="http://schemas.openxmlformats.org/officeDocument/2006/customXml" ds:itemID="{80DBD15C-6624-4306-AA19-E49190B52A1F}">
   <ds:schemaRefs>
-    <ds:schemaRef ds:uri="http://schemas.microsoft.com/office/2006/metadata/properties"/>
-    <ds:schemaRef ds:uri="http://schemas.microsoft.com/office/infopath/2007/PartnerControls"/>
+    <ds:schemaRef ds:uri="http://schemas.openxmlformats.org/officeDocument/2006/bibliography"/>
   </ds:schemaRefs>
 </ds:datastoreItem>
 </file>
</xml_diff>